<commit_message>
se agregaron las opciones del logo
</commit_message>
<xml_diff>
--- a/CONTENIDO/paleta de colores y tipografias/TIPOGRAFIA.docx
+++ b/CONTENIDO/paleta de colores y tipografias/TIPOGRAFIA.docx
@@ -27,7 +27,6 @@
           <w:szCs w:val="52"/>
         </w:rPr>
       </w:pPr>
-      <w:proofErr w:type="spellStart"/>
       <w:r>
         <w:rPr>
           <w:rFonts w:ascii="Baskerville Old Face" w:hAnsi="Baskerville Old Face" w:cs="Times New Roman"/>
@@ -36,54 +35,96 @@
         </w:rPr>
         <w:t>MaxFilm</w:t>
       </w:r>
-      <w:proofErr w:type="spellEnd"/>
-    </w:p>
-    <w:p>
-      <w:pPr>
-        <w:rPr>
-          <w:rFonts w:ascii="Baskerville Old Face" w:hAnsi="Baskerville Old Face" w:cs="Times New Roman"/>
-          <w:sz w:val="52"/>
-          <w:szCs w:val="52"/>
-        </w:rPr>
-      </w:pPr>
-      <w:r>
-        <w:rPr>
-          <w:rFonts w:ascii="Baskerville Old Face" w:hAnsi="Baskerville Old Face" w:cs="Times New Roman"/>
-          <w:sz w:val="52"/>
-          <w:szCs w:val="52"/>
-        </w:rPr>
-        <w:t>134567</w:t>
-      </w:r>
-      <w:r>
-        <w:rPr>
-          <w:rFonts w:ascii="Baskerville Old Face" w:hAnsi="Baskerville Old Face" w:cs="Times New Roman"/>
-          <w:sz w:val="52"/>
-          <w:szCs w:val="52"/>
-        </w:rPr>
-        <w:t>89</w:t>
-      </w:r>
-      <w:r>
-        <w:rPr>
-          <w:rFonts w:ascii="Baskerville Old Face" w:hAnsi="Baskerville Old Face" w:cs="Times New Roman"/>
-          <w:sz w:val="52"/>
-          <w:szCs w:val="52"/>
-        </w:rPr>
-        <w:t>0</w:t>
-      </w:r>
-    </w:p>
-    <w:p>
-      <w:pPr>
-        <w:rPr>
-          <w:rFonts w:ascii="Baskerville Old Face" w:hAnsi="Baskerville Old Face" w:cs="Times New Roman"/>
-          <w:sz w:val="52"/>
-          <w:szCs w:val="52"/>
-        </w:rPr>
-      </w:pPr>
-      <w:r>
-        <w:rPr>
-          <w:rFonts w:ascii="Baskerville Old Face" w:hAnsi="Baskerville Old Face" w:cs="Times New Roman"/>
-          <w:sz w:val="52"/>
-          <w:szCs w:val="52"/>
+    </w:p>
+    <w:p>
+      <w:pPr>
+        <w:rPr>
+          <w:rFonts w:ascii="Baskerville Old Face" w:hAnsi="Baskerville Old Face" w:cs="Times New Roman"/>
+          <w:sz w:val="52"/>
+          <w:szCs w:val="52"/>
+          <w:lang w:val="es-CO"/>
+        </w:rPr>
+      </w:pPr>
+      <w:r>
+        <w:rPr>
+          <w:rFonts w:ascii="Baskerville Old Face" w:hAnsi="Baskerville Old Face" w:cs="Times New Roman"/>
+          <w:sz w:val="52"/>
+          <w:szCs w:val="52"/>
+          <w:lang w:val="es-CO"/>
+        </w:rPr>
+        <w:t>MAX</w:t>
+      </w:r>
+      <w:r>
+        <w:rPr>
+          <w:rFonts w:ascii="Baskerville Old Face" w:hAnsi="Baskerville Old Face" w:cs="Times New Roman"/>
+          <w:sz w:val="52"/>
+          <w:szCs w:val="52"/>
+          <w:lang w:val="es-CO"/>
+        </w:rPr>
+        <w:t>FILM</w:t>
+      </w:r>
+    </w:p>
+    <w:p>
+      <w:pPr>
+        <w:rPr>
+          <w:rFonts w:ascii="Baskerville Old Face" w:hAnsi="Baskerville Old Face" w:cs="Times New Roman"/>
+          <w:sz w:val="52"/>
+          <w:szCs w:val="52"/>
+          <w:lang w:val="es-CO"/>
+        </w:rPr>
+      </w:pPr>
+      <w:r>
+        <w:rPr>
+          <w:rFonts w:ascii="Baskerville Old Face" w:hAnsi="Baskerville Old Face" w:cs="Times New Roman"/>
+          <w:sz w:val="52"/>
+          <w:szCs w:val="52"/>
+          <w:lang w:val="es-CO"/>
+        </w:rPr>
+        <w:t>1</w:t>
+      </w:r>
+      <w:r>
+        <w:rPr>
+          <w:rFonts w:ascii="Baskerville Old Face" w:hAnsi="Baskerville Old Face" w:cs="Times New Roman"/>
+          <w:sz w:val="52"/>
+          <w:szCs w:val="52"/>
+          <w:lang w:val="es-CO"/>
+        </w:rPr>
+        <w:t>2</w:t>
+      </w:r>
+      <w:r>
+        <w:rPr>
+          <w:rFonts w:ascii="Baskerville Old Face" w:hAnsi="Baskerville Old Face" w:cs="Times New Roman"/>
+          <w:sz w:val="52"/>
+          <w:szCs w:val="52"/>
+          <w:lang w:val="es-CO"/>
+        </w:rPr>
+        <w:t>34567</w:t>
+      </w:r>
+      <w:r>
+        <w:rPr>
+          <w:rFonts w:ascii="Baskerville Old Face" w:hAnsi="Baskerville Old Face" w:cs="Times New Roman"/>
+          <w:sz w:val="52"/>
+          <w:szCs w:val="52"/>
+          <w:lang w:val="es-CO"/>
+        </w:rPr>
+        <w:t>890</w:t>
+      </w:r>
+    </w:p>
+    <w:p>
+      <w:pPr>
+        <w:rPr>
+          <w:rFonts w:ascii="Baskerville Old Face" w:hAnsi="Baskerville Old Face" w:cs="Times New Roman"/>
+          <w:sz w:val="52"/>
+          <w:szCs w:val="52"/>
+          <w:lang w:val="es-CO"/>
+        </w:rPr>
+      </w:pPr>
+      <w:r>
+        <w:rPr>
+          <w:rFonts w:ascii="Baskerville Old Face" w:hAnsi="Baskerville Old Face" w:cs="Times New Roman"/>
+          <w:sz w:val="52"/>
+          <w:szCs w:val="52"/>
+          <w:lang w:val="es-CO"/>
         </w:rPr>
         <w:t>OPCIÓN 4</w:t>
       </w:r>

</xml_diff>